<commit_message>
Fix the problem of auto download links
</commit_message>
<xml_diff>
--- a/Questions/quiz-1/readme.rtl.docx
+++ b/Questions/quiz-1/readme.rtl.docx
@@ -28,7 +28,31 @@
         <w:bidi/>
       </w:pPr>
       <w:r>
-        <w:t xml:space="preserve">در این تمرین سعی شده درجه سختی از ساده به دشوار باشه. همچنین درصورتی که به فایل doc این تمرین نیاز داشتید میتونید از </w:t>
+        <w:t xml:space="preserve">در این تمرین سعی شده درجه سختی از ساده به دشوار باشه. همچنین درصورتی که به فایل doc این تمرین نیاز </w:t>
+      </w:r>
+      <w:proofErr w:type="spellStart"/>
+      <w:r>
+        <w:t>داشتید</w:t>
+      </w:r>
+      <w:proofErr w:type="spellEnd"/>
+      <w:r>
+        <w:t xml:space="preserve"> </w:t>
+      </w:r>
+      <w:proofErr w:type="spellStart"/>
+      <w:r>
+        <w:t>میتونید</w:t>
+      </w:r>
+      <w:proofErr w:type="spellEnd"/>
+      <w:r>
+        <w:t xml:space="preserve"> </w:t>
+      </w:r>
+      <w:proofErr w:type="spellStart"/>
+      <w:r>
+        <w:t>از</w:t>
+      </w:r>
+      <w:proofErr w:type="spellEnd"/>
+      <w:r>
+        <w:t xml:space="preserve"> </w:t>
       </w:r>
       <w:hyperlink r:id="rId7" w:history="1">
         <w:proofErr w:type="spellStart"/>
@@ -37,12 +61,50 @@
             <w:rStyle w:val="Hyperlink"/>
             <w:rFonts w:ascii="Times New Roman" w:hAnsi="Times New Roman" w:cs="Times New Roman"/>
           </w:rPr>
-          <w:t>اینجا</w:t>
+          <w:t>این</w:t>
+        </w:r>
+        <w:r>
+          <w:rPr>
+            <w:rStyle w:val="Hyperlink"/>
+            <w:rFonts w:ascii="Times New Roman" w:hAnsi="Times New Roman" w:cs="Times New Roman"/>
+          </w:rPr>
+          <w:t>ج</w:t>
+        </w:r>
+        <w:r>
+          <w:rPr>
+            <w:rStyle w:val="Hyperlink"/>
+            <w:rFonts w:ascii="Times New Roman" w:hAnsi="Times New Roman" w:cs="Times New Roman"/>
+          </w:rPr>
+          <w:t>ا</w:t>
         </w:r>
         <w:proofErr w:type="spellEnd"/>
       </w:hyperlink>
       <w:r>
-        <w:t xml:space="preserve"> اقدام به دانود فایل کنید.</w:t>
+        <w:t xml:space="preserve"> </w:t>
+      </w:r>
+      <w:proofErr w:type="spellStart"/>
+      <w:r>
+        <w:t>اقدام</w:t>
+      </w:r>
+      <w:proofErr w:type="spellEnd"/>
+      <w:r>
+        <w:t xml:space="preserve"> به </w:t>
+      </w:r>
+      <w:proofErr w:type="spellStart"/>
+      <w:r>
+        <w:t>دانود</w:t>
+      </w:r>
+      <w:proofErr w:type="spellEnd"/>
+      <w:r>
+        <w:t xml:space="preserve"> فایل </w:t>
+      </w:r>
+      <w:proofErr w:type="spellStart"/>
+      <w:r>
+        <w:t>کنید</w:t>
+      </w:r>
+      <w:proofErr w:type="spellEnd"/>
+      <w:r>
+        <w:t>.</w:t>
       </w:r>
     </w:p>
     <w:p>

</xml_diff>